<commit_message>
Method of the engineering
</commit_message>
<xml_diff>
--- a/TAD.docx
+++ b/TAD.docx
@@ -5324,7 +5324,23 @@
                 <w:sz w:val="24"/>
                 <w:szCs w:val="24"/>
               </w:rPr>
-              <w:t>builHeap</w:t>
+              <w:t>buil</w:t>
+            </w:r>
+            <w:r>
+              <w:rPr>
+                <w:rFonts w:ascii="Arial" w:hAnsi="Arial" w:cs="Arial"/>
+                <w:sz w:val="24"/>
+                <w:szCs w:val="24"/>
+              </w:rPr>
+              <w:t>d_</w:t>
+            </w:r>
+            <w:r>
+              <w:rPr>
+                <w:rFonts w:ascii="Arial" w:hAnsi="Arial" w:cs="Arial"/>
+                <w:sz w:val="24"/>
+                <w:szCs w:val="24"/>
+              </w:rPr>
+              <w:t>Heap</w:t>
             </w:r>
             <w:proofErr w:type="spellEnd"/>
           </w:p>
@@ -5356,6 +5372,14 @@
               <w:t>PriorityQueue</w:t>
             </w:r>
             <w:proofErr w:type="spellEnd"/>
+            <w:r>
+              <w:rPr>
+                <w:rFonts w:ascii="Arial" w:hAnsi="Arial" w:cs="Arial"/>
+                <w:sz w:val="24"/>
+                <w:szCs w:val="24"/>
+              </w:rPr>
+              <w:t xml:space="preserve"> x elements</w:t>
+            </w:r>
           </w:p>
         </w:tc>
         <w:tc>
@@ -5458,123 +5482,6 @@
                 <w:szCs w:val="24"/>
               </w:rPr>
               <w:t xml:space="preserve"> x element</w:t>
-            </w:r>
-          </w:p>
-        </w:tc>
-        <w:tc>
-          <w:tcPr>
-            <w:tcW w:w="2737" w:type="dxa"/>
-            <w:tcBorders>
-              <w:left w:val="single" w:sz="4" w:space="0" w:color="FFFFFF" w:themeColor="background1"/>
-            </w:tcBorders>
-            <w:vAlign w:val="center"/>
-          </w:tcPr>
-          <w:p>
-            <w:pPr>
-              <w:pStyle w:val="Prrafodelista"/>
-              <w:numPr>
-                <w:ilvl w:val="0"/>
-                <w:numId w:val="1"/>
-              </w:numPr>
-              <w:rPr>
-                <w:rFonts w:ascii="Arial" w:hAnsi="Arial" w:cs="Arial"/>
-                <w:sz w:val="24"/>
-                <w:szCs w:val="24"/>
-              </w:rPr>
-            </w:pPr>
-            <w:proofErr w:type="spellStart"/>
-            <w:r>
-              <w:rPr>
-                <w:rFonts w:ascii="Arial" w:hAnsi="Arial" w:cs="Arial"/>
-                <w:sz w:val="24"/>
-                <w:szCs w:val="24"/>
-              </w:rPr>
-              <w:t>PriorityQueue</w:t>
-            </w:r>
-            <w:proofErr w:type="spellEnd"/>
-          </w:p>
-        </w:tc>
-      </w:tr>
-      <w:tr>
-        <w:trPr>
-          <w:trHeight w:val="397"/>
-        </w:trPr>
-        <w:tc>
-          <w:tcPr>
-            <w:tcW w:w="2385" w:type="dxa"/>
-            <w:tcBorders>
-              <w:right w:val="single" w:sz="4" w:space="0" w:color="FFFFFF" w:themeColor="background1"/>
-            </w:tcBorders>
-            <w:vAlign w:val="center"/>
-          </w:tcPr>
-          <w:p>
-            <w:pPr>
-              <w:rPr>
-                <w:rFonts w:ascii="Arial" w:hAnsi="Arial" w:cs="Arial"/>
-                <w:sz w:val="24"/>
-                <w:szCs w:val="24"/>
-              </w:rPr>
-            </w:pPr>
-            <w:r>
-              <w:rPr>
-                <w:rFonts w:ascii="Arial" w:hAnsi="Arial" w:cs="Arial"/>
-                <w:sz w:val="24"/>
-                <w:szCs w:val="24"/>
-              </w:rPr>
-              <w:t>insert</w:t>
-            </w:r>
-          </w:p>
-        </w:tc>
-        <w:tc>
-          <w:tcPr>
-            <w:tcW w:w="3706" w:type="dxa"/>
-            <w:tcBorders>
-              <w:left w:val="single" w:sz="4" w:space="0" w:color="FFFFFF" w:themeColor="background1"/>
-              <w:right w:val="single" w:sz="4" w:space="0" w:color="FFFFFF" w:themeColor="background1"/>
-            </w:tcBorders>
-            <w:vAlign w:val="center"/>
-          </w:tcPr>
-          <w:p>
-            <w:pPr>
-              <w:rPr>
-                <w:rFonts w:ascii="Arial" w:hAnsi="Arial" w:cs="Arial"/>
-                <w:sz w:val="24"/>
-                <w:szCs w:val="24"/>
-              </w:rPr>
-            </w:pPr>
-            <w:proofErr w:type="spellStart"/>
-            <w:r>
-              <w:rPr>
-                <w:rFonts w:ascii="Arial" w:hAnsi="Arial" w:cs="Arial"/>
-                <w:sz w:val="24"/>
-                <w:szCs w:val="24"/>
-              </w:rPr>
-              <w:t>PriorityQueue</w:t>
-            </w:r>
-            <w:proofErr w:type="spellEnd"/>
-            <w:r>
-              <w:rPr>
-                <w:rFonts w:ascii="Arial" w:hAnsi="Arial" w:cs="Arial"/>
-                <w:sz w:val="24"/>
-                <w:szCs w:val="24"/>
-              </w:rPr>
-              <w:t xml:space="preserve"> </w:t>
-            </w:r>
-            <w:r>
-              <w:rPr>
-                <w:rFonts w:ascii="Arial" w:hAnsi="Arial" w:cs="Arial"/>
-                <w:sz w:val="24"/>
-                <w:szCs w:val="24"/>
-              </w:rPr>
-              <w:t xml:space="preserve">x </w:t>
-            </w:r>
-            <w:r>
-              <w:rPr>
-                <w:rFonts w:ascii="Arial" w:hAnsi="Arial" w:cs="Arial"/>
-                <w:sz w:val="24"/>
-                <w:szCs w:val="24"/>
-              </w:rPr>
-              <w:t>element</w:t>
             </w:r>
           </w:p>
         </w:tc>
@@ -5931,6 +5838,7 @@
                 <w:sz w:val="24"/>
                 <w:szCs w:val="24"/>
               </w:rPr>
+              <w:lastRenderedPageBreak/>
               <w:t>create</w:t>
             </w:r>
           </w:p>
@@ -5985,7 +5893,39 @@
                 <w:sz w:val="24"/>
                 <w:szCs w:val="24"/>
               </w:rPr>
-              <w:t>Build a new hash table without elements</w:t>
+              <w:t xml:space="preserve">Build a new </w:t>
+            </w:r>
+            <w:r>
+              <w:rPr>
+                <w:rFonts w:ascii="Arial" w:hAnsi="Arial" w:cs="Arial"/>
+                <w:sz w:val="24"/>
+                <w:szCs w:val="24"/>
+              </w:rPr>
+              <w:t>priority</w:t>
+            </w:r>
+            <w:r>
+              <w:rPr>
+                <w:rFonts w:ascii="Arial" w:hAnsi="Arial" w:cs="Arial"/>
+                <w:sz w:val="24"/>
+                <w:szCs w:val="24"/>
+              </w:rPr>
+              <w:t xml:space="preserve"> </w:t>
+            </w:r>
+            <w:r>
+              <w:rPr>
+                <w:rFonts w:ascii="Arial" w:hAnsi="Arial" w:cs="Arial"/>
+                <w:sz w:val="24"/>
+                <w:szCs w:val="24"/>
+              </w:rPr>
+              <w:t>queue</w:t>
+            </w:r>
+            <w:r>
+              <w:rPr>
+                <w:rFonts w:ascii="Arial" w:hAnsi="Arial" w:cs="Arial"/>
+                <w:sz w:val="24"/>
+                <w:szCs w:val="24"/>
+              </w:rPr>
+              <w:t xml:space="preserve"> without elements</w:t>
             </w:r>
           </w:p>
         </w:tc>
@@ -6039,7 +5979,39 @@
                 <w:sz w:val="24"/>
                 <w:szCs w:val="24"/>
               </w:rPr>
-              <w:t>postcondition: A new empty hash table is created</w:t>
+              <w:t xml:space="preserve">postcondition: A new empty </w:t>
+            </w:r>
+            <w:r>
+              <w:rPr>
+                <w:rFonts w:ascii="Arial" w:hAnsi="Arial" w:cs="Arial"/>
+                <w:sz w:val="24"/>
+                <w:szCs w:val="24"/>
+              </w:rPr>
+              <w:t>priority</w:t>
+            </w:r>
+            <w:r>
+              <w:rPr>
+                <w:rFonts w:ascii="Arial" w:hAnsi="Arial" w:cs="Arial"/>
+                <w:sz w:val="24"/>
+                <w:szCs w:val="24"/>
+              </w:rPr>
+              <w:t xml:space="preserve"> </w:t>
+            </w:r>
+            <w:r>
+              <w:rPr>
+                <w:rFonts w:ascii="Arial" w:hAnsi="Arial" w:cs="Arial"/>
+                <w:sz w:val="24"/>
+                <w:szCs w:val="24"/>
+              </w:rPr>
+              <w:t>queue</w:t>
+            </w:r>
+            <w:r>
+              <w:rPr>
+                <w:rFonts w:ascii="Arial" w:hAnsi="Arial" w:cs="Arial"/>
+                <w:sz w:val="24"/>
+                <w:szCs w:val="24"/>
+              </w:rPr>
+              <w:t xml:space="preserve"> is created</w:t>
             </w:r>
           </w:p>
         </w:tc>
@@ -6072,14 +6044,32 @@
                 <w:szCs w:val="24"/>
               </w:rPr>
             </w:pPr>
-            <w:r>
-              <w:rPr>
-                <w:rFonts w:ascii="Arial" w:hAnsi="Arial" w:cs="Arial"/>
-                <w:sz w:val="24"/>
-                <w:szCs w:val="24"/>
-              </w:rPr>
-              <w:t>hash</w:t>
-            </w:r>
+            <w:proofErr w:type="spellStart"/>
+            <w:r>
+              <w:rPr>
+                <w:rFonts w:ascii="Arial" w:hAnsi="Arial" w:cs="Arial"/>
+                <w:sz w:val="24"/>
+                <w:szCs w:val="24"/>
+              </w:rPr>
+              <w:t>build</w:t>
+            </w:r>
+            <w:r>
+              <w:rPr>
+                <w:rFonts w:ascii="Arial" w:hAnsi="Arial" w:cs="Arial"/>
+                <w:sz w:val="24"/>
+                <w:szCs w:val="24"/>
+              </w:rPr>
+              <w:t>_</w:t>
+            </w:r>
+            <w:r>
+              <w:rPr>
+                <w:rFonts w:ascii="Arial" w:hAnsi="Arial" w:cs="Arial"/>
+                <w:sz w:val="24"/>
+                <w:szCs w:val="24"/>
+              </w:rPr>
+              <w:t>Heap</w:t>
+            </w:r>
+            <w:proofErr w:type="spellEnd"/>
           </w:p>
         </w:tc>
       </w:tr>
@@ -6132,31 +6122,39 @@
                 <w:sz w:val="24"/>
                 <w:szCs w:val="24"/>
               </w:rPr>
-              <w:t xml:space="preserve">Transforms the key </w:t>
-            </w:r>
-            <w:r>
-              <w:rPr>
-                <w:rFonts w:ascii="Arial" w:hAnsi="Arial" w:cs="Arial"/>
-                <w:sz w:val="24"/>
-                <w:szCs w:val="24"/>
-              </w:rPr>
-              <w:t>in</w:t>
-            </w:r>
-            <w:r>
-              <w:rPr>
-                <w:rFonts w:ascii="Arial" w:hAnsi="Arial" w:cs="Arial"/>
-                <w:sz w:val="24"/>
-                <w:szCs w:val="24"/>
-              </w:rPr>
-              <w:t xml:space="preserve"> a position</w:t>
-            </w:r>
-            <w:r>
-              <w:rPr>
-                <w:rFonts w:ascii="Arial" w:hAnsi="Arial" w:cs="Arial"/>
-                <w:sz w:val="24"/>
-                <w:szCs w:val="24"/>
-              </w:rPr>
-              <w:t xml:space="preserve"> of the hash table</w:t>
+              <w:t>Add</w:t>
+            </w:r>
+            <w:r>
+              <w:rPr>
+                <w:rFonts w:ascii="Arial" w:hAnsi="Arial" w:cs="Arial"/>
+                <w:sz w:val="24"/>
+                <w:szCs w:val="24"/>
+              </w:rPr>
+              <w:t xml:space="preserve"> and organized</w:t>
+            </w:r>
+            <w:r>
+              <w:rPr>
+                <w:rFonts w:ascii="Arial" w:hAnsi="Arial" w:cs="Arial"/>
+                <w:sz w:val="24"/>
+                <w:szCs w:val="24"/>
+              </w:rPr>
+              <w:t xml:space="preserve"> all the elements give</w:t>
+            </w:r>
+            <w:r>
+              <w:rPr>
+                <w:rFonts w:ascii="Arial" w:hAnsi="Arial" w:cs="Arial"/>
+                <w:sz w:val="24"/>
+                <w:szCs w:val="24"/>
+              </w:rPr>
+              <w:t>n</w:t>
+            </w:r>
+            <w:r>
+              <w:rPr>
+                <w:rFonts w:ascii="Arial" w:hAnsi="Arial" w:cs="Arial"/>
+                <w:sz w:val="24"/>
+                <w:szCs w:val="24"/>
+              </w:rPr>
+              <w:t xml:space="preserve"> to an empty priority queue</w:t>
             </w:r>
           </w:p>
         </w:tc>
@@ -6207,7 +6205,23 @@
                 <w:sz w:val="24"/>
                 <w:szCs w:val="24"/>
               </w:rPr>
-              <w:t>hash table</w:t>
+              <w:t>priority</w:t>
+            </w:r>
+            <w:r>
+              <w:rPr>
+                <w:rFonts w:ascii="Arial" w:hAnsi="Arial" w:cs="Arial"/>
+                <w:sz w:val="24"/>
+                <w:szCs w:val="24"/>
+              </w:rPr>
+              <w:t xml:space="preserve"> </w:t>
+            </w:r>
+            <w:r>
+              <w:rPr>
+                <w:rFonts w:ascii="Arial" w:hAnsi="Arial" w:cs="Arial"/>
+                <w:sz w:val="24"/>
+                <w:szCs w:val="24"/>
+              </w:rPr>
+              <w:t>queue</w:t>
             </w:r>
             <w:r>
               <w:rPr>
@@ -6250,7 +6264,23 @@
                 <w:sz w:val="24"/>
                 <w:szCs w:val="24"/>
               </w:rPr>
-              <w:t>A position is determined</w:t>
+              <w:t xml:space="preserve">A </w:t>
+            </w:r>
+            <w:r>
+              <w:rPr>
+                <w:rFonts w:ascii="Arial" w:hAnsi="Arial" w:cs="Arial"/>
+                <w:sz w:val="24"/>
+                <w:szCs w:val="24"/>
+              </w:rPr>
+              <w:t>organized priority queue</w:t>
+            </w:r>
+            <w:r>
+              <w:rPr>
+                <w:rFonts w:ascii="Arial" w:hAnsi="Arial" w:cs="Arial"/>
+                <w:sz w:val="24"/>
+                <w:szCs w:val="24"/>
+              </w:rPr>
+              <w:t xml:space="preserve"> with elements</w:t>
             </w:r>
           </w:p>
         </w:tc>
@@ -6283,14 +6313,16 @@
                 <w:szCs w:val="24"/>
               </w:rPr>
             </w:pPr>
-            <w:r>
-              <w:rPr>
-                <w:rFonts w:ascii="Arial" w:hAnsi="Arial" w:cs="Arial"/>
-                <w:sz w:val="24"/>
-                <w:szCs w:val="24"/>
-              </w:rPr>
-              <w:t>insert</w:t>
-            </w:r>
+            <w:proofErr w:type="spellStart"/>
+            <w:r>
+              <w:rPr>
+                <w:rFonts w:ascii="Arial" w:hAnsi="Arial" w:cs="Arial"/>
+                <w:sz w:val="24"/>
+                <w:szCs w:val="24"/>
+              </w:rPr>
+              <w:t>heapify</w:t>
+            </w:r>
+            <w:proofErr w:type="spellEnd"/>
           </w:p>
         </w:tc>
       </w:tr>
@@ -6343,7 +6375,189 @@
                 <w:sz w:val="24"/>
                 <w:szCs w:val="24"/>
               </w:rPr>
-              <w:t xml:space="preserve">Add a </w:t>
+              <w:t xml:space="preserve">Add </w:t>
+            </w:r>
+            <w:r>
+              <w:rPr>
+                <w:rFonts w:ascii="Arial" w:hAnsi="Arial" w:cs="Arial"/>
+                <w:sz w:val="24"/>
+                <w:szCs w:val="24"/>
+              </w:rPr>
+              <w:t>one element</w:t>
+            </w:r>
+            <w:r>
+              <w:rPr>
+                <w:rFonts w:ascii="Arial" w:hAnsi="Arial" w:cs="Arial"/>
+                <w:sz w:val="24"/>
+                <w:szCs w:val="24"/>
+              </w:rPr>
+              <w:t xml:space="preserve"> to</w:t>
+            </w:r>
+            <w:r>
+              <w:rPr>
+                <w:rFonts w:ascii="Arial" w:hAnsi="Arial" w:cs="Arial"/>
+                <w:sz w:val="24"/>
+                <w:szCs w:val="24"/>
+              </w:rPr>
+              <w:t xml:space="preserve"> the</w:t>
+            </w:r>
+            <w:r>
+              <w:rPr>
+                <w:rFonts w:ascii="Arial" w:hAnsi="Arial" w:cs="Arial"/>
+                <w:sz w:val="24"/>
+                <w:szCs w:val="24"/>
+              </w:rPr>
+              <w:t xml:space="preserve"> </w:t>
+            </w:r>
+            <w:r>
+              <w:rPr>
+                <w:rFonts w:ascii="Arial" w:hAnsi="Arial" w:cs="Arial"/>
+                <w:sz w:val="24"/>
+                <w:szCs w:val="24"/>
+              </w:rPr>
+              <w:t>priority</w:t>
+            </w:r>
+            <w:r>
+              <w:rPr>
+                <w:rFonts w:ascii="Arial" w:hAnsi="Arial" w:cs="Arial"/>
+                <w:sz w:val="24"/>
+                <w:szCs w:val="24"/>
+              </w:rPr>
+              <w:t xml:space="preserve"> </w:t>
+            </w:r>
+            <w:r>
+              <w:rPr>
+                <w:rFonts w:ascii="Arial" w:hAnsi="Arial" w:cs="Arial"/>
+                <w:sz w:val="24"/>
+                <w:szCs w:val="24"/>
+              </w:rPr>
+              <w:t>queue</w:t>
+            </w:r>
+            <w:r>
+              <w:rPr>
+                <w:rFonts w:ascii="Arial" w:hAnsi="Arial" w:cs="Arial"/>
+                <w:sz w:val="24"/>
+                <w:szCs w:val="24"/>
+              </w:rPr>
+              <w:t xml:space="preserve"> </w:t>
+            </w:r>
+            <w:r>
+              <w:rPr>
+                <w:rFonts w:ascii="Arial" w:hAnsi="Arial" w:cs="Arial"/>
+                <w:sz w:val="24"/>
+                <w:szCs w:val="24"/>
+              </w:rPr>
+              <w:t>in the</w:t>
+            </w:r>
+            <w:r>
+              <w:rPr>
+                <w:rFonts w:ascii="Arial" w:hAnsi="Arial" w:cs="Arial"/>
+                <w:sz w:val="24"/>
+                <w:szCs w:val="24"/>
+              </w:rPr>
+              <w:t xml:space="preserve"> position determined </w:t>
+            </w:r>
+            <w:r>
+              <w:rPr>
+                <w:rFonts w:ascii="Arial" w:hAnsi="Arial" w:cs="Arial"/>
+                <w:sz w:val="24"/>
+                <w:szCs w:val="24"/>
+              </w:rPr>
+              <w:t xml:space="preserve">by the </w:t>
+            </w:r>
+            <w:r>
+              <w:rPr>
+                <w:rFonts w:ascii="Arial" w:hAnsi="Arial" w:cs="Arial"/>
+                <w:sz w:val="24"/>
+                <w:szCs w:val="24"/>
+              </w:rPr>
+              <w:t>priority of the element</w:t>
+            </w:r>
+          </w:p>
+        </w:tc>
+      </w:tr>
+      <w:tr>
+        <w:trPr>
+          <w:jc w:val="center"/>
+        </w:trPr>
+        <w:tc>
+          <w:tcPr>
+            <w:tcW w:w="7083" w:type="dxa"/>
+          </w:tcPr>
+          <w:p>
+            <w:pPr>
+              <w:rPr>
+                <w:rFonts w:ascii="Arial" w:hAnsi="Arial" w:cs="Arial"/>
+                <w:sz w:val="24"/>
+                <w:szCs w:val="24"/>
+              </w:rPr>
+            </w:pPr>
+            <w:r>
+              <w:rPr>
+                <w:rFonts w:ascii="Arial" w:hAnsi="Arial" w:cs="Arial"/>
+                <w:sz w:val="24"/>
+                <w:szCs w:val="24"/>
+              </w:rPr>
+              <w:t xml:space="preserve">precondition: There must be a </w:t>
+            </w:r>
+            <w:r>
+              <w:rPr>
+                <w:rFonts w:ascii="Arial" w:hAnsi="Arial" w:cs="Arial"/>
+                <w:sz w:val="24"/>
+                <w:szCs w:val="24"/>
+              </w:rPr>
+              <w:t>priority</w:t>
+            </w:r>
+            <w:r>
+              <w:rPr>
+                <w:rFonts w:ascii="Arial" w:hAnsi="Arial" w:cs="Arial"/>
+                <w:sz w:val="24"/>
+                <w:szCs w:val="24"/>
+              </w:rPr>
+              <w:t xml:space="preserve"> </w:t>
+            </w:r>
+            <w:r>
+              <w:rPr>
+                <w:rFonts w:ascii="Arial" w:hAnsi="Arial" w:cs="Arial"/>
+                <w:sz w:val="24"/>
+                <w:szCs w:val="24"/>
+              </w:rPr>
+              <w:t>queue</w:t>
+            </w:r>
+            <w:r>
+              <w:rPr>
+                <w:rFonts w:ascii="Arial" w:hAnsi="Arial" w:cs="Arial"/>
+                <w:sz w:val="24"/>
+                <w:szCs w:val="24"/>
+              </w:rPr>
+              <w:t xml:space="preserve"> previously created</w:t>
+            </w:r>
+          </w:p>
+        </w:tc>
+      </w:tr>
+      <w:tr>
+        <w:trPr>
+          <w:jc w:val="center"/>
+        </w:trPr>
+        <w:tc>
+          <w:tcPr>
+            <w:tcW w:w="7083" w:type="dxa"/>
+          </w:tcPr>
+          <w:p>
+            <w:pPr>
+              <w:rPr>
+                <w:rFonts w:ascii="Arial" w:hAnsi="Arial" w:cs="Arial"/>
+                <w:sz w:val="24"/>
+                <w:szCs w:val="24"/>
+              </w:rPr>
+            </w:pPr>
+            <w:r>
+              <w:rPr>
+                <w:rFonts w:ascii="Arial" w:hAnsi="Arial" w:cs="Arial"/>
+                <w:sz w:val="24"/>
+                <w:szCs w:val="24"/>
+              </w:rPr>
+              <w:t xml:space="preserve">postcondition: A new </w:t>
             </w:r>
             <w:r>
               <w:rPr>
@@ -6359,6 +6573,30 @@
                 <w:sz w:val="24"/>
                 <w:szCs w:val="24"/>
               </w:rPr>
+              <w:t xml:space="preserve"> is added </w:t>
+            </w:r>
+            <w:r>
+              <w:rPr>
+                <w:rFonts w:ascii="Arial" w:hAnsi="Arial" w:cs="Arial"/>
+                <w:sz w:val="24"/>
+                <w:szCs w:val="24"/>
+              </w:rPr>
+              <w:t xml:space="preserve">on the </w:t>
+            </w:r>
+            <w:r>
+              <w:rPr>
+                <w:rFonts w:ascii="Arial" w:hAnsi="Arial" w:cs="Arial"/>
+                <w:sz w:val="24"/>
+                <w:szCs w:val="24"/>
+              </w:rPr>
+              <w:t>priority</w:t>
+            </w:r>
+            <w:r>
+              <w:rPr>
+                <w:rFonts w:ascii="Arial" w:hAnsi="Arial" w:cs="Arial"/>
+                <w:sz w:val="24"/>
+                <w:szCs w:val="24"/>
+              </w:rPr>
               <w:t xml:space="preserve"> </w:t>
             </w:r>
             <w:r>
@@ -6367,133 +6605,7 @@
                 <w:sz w:val="24"/>
                 <w:szCs w:val="24"/>
               </w:rPr>
-              <w:t>in the</w:t>
-            </w:r>
-            <w:r>
-              <w:rPr>
-                <w:rFonts w:ascii="Arial" w:hAnsi="Arial" w:cs="Arial"/>
-                <w:sz w:val="24"/>
-                <w:szCs w:val="24"/>
-              </w:rPr>
-              <w:t xml:space="preserve"> </w:t>
-            </w:r>
-            <w:r>
-              <w:rPr>
-                <w:rFonts w:ascii="Arial" w:hAnsi="Arial" w:cs="Arial"/>
-                <w:sz w:val="24"/>
-                <w:szCs w:val="24"/>
-              </w:rPr>
-              <w:t xml:space="preserve">hash table </w:t>
-            </w:r>
-            <w:r>
-              <w:rPr>
-                <w:rFonts w:ascii="Arial" w:hAnsi="Arial" w:cs="Arial"/>
-                <w:sz w:val="24"/>
-                <w:szCs w:val="24"/>
-              </w:rPr>
-              <w:t>in the</w:t>
-            </w:r>
-            <w:r>
-              <w:rPr>
-                <w:rFonts w:ascii="Arial" w:hAnsi="Arial" w:cs="Arial"/>
-                <w:sz w:val="24"/>
-                <w:szCs w:val="24"/>
-              </w:rPr>
-              <w:t xml:space="preserve"> position determined for the hash function</w:t>
-            </w:r>
-          </w:p>
-        </w:tc>
-      </w:tr>
-      <w:tr>
-        <w:trPr>
-          <w:jc w:val="center"/>
-        </w:trPr>
-        <w:tc>
-          <w:tcPr>
-            <w:tcW w:w="7083" w:type="dxa"/>
-          </w:tcPr>
-          <w:p>
-            <w:pPr>
-              <w:rPr>
-                <w:rFonts w:ascii="Arial" w:hAnsi="Arial" w:cs="Arial"/>
-                <w:sz w:val="24"/>
-                <w:szCs w:val="24"/>
-              </w:rPr>
-            </w:pPr>
-            <w:r>
-              <w:rPr>
-                <w:rFonts w:ascii="Arial" w:hAnsi="Arial" w:cs="Arial"/>
-                <w:sz w:val="24"/>
-                <w:szCs w:val="24"/>
-              </w:rPr>
-              <w:t xml:space="preserve">precondition: There must be a </w:t>
-            </w:r>
-            <w:r>
-              <w:rPr>
-                <w:rFonts w:ascii="Arial" w:hAnsi="Arial" w:cs="Arial"/>
-                <w:sz w:val="24"/>
-                <w:szCs w:val="24"/>
-              </w:rPr>
-              <w:t>hash table</w:t>
-            </w:r>
-            <w:r>
-              <w:rPr>
-                <w:rFonts w:ascii="Arial" w:hAnsi="Arial" w:cs="Arial"/>
-                <w:sz w:val="24"/>
-                <w:szCs w:val="24"/>
-              </w:rPr>
-              <w:t xml:space="preserve"> previously created</w:t>
-            </w:r>
-          </w:p>
-        </w:tc>
-      </w:tr>
-      <w:tr>
-        <w:trPr>
-          <w:jc w:val="center"/>
-        </w:trPr>
-        <w:tc>
-          <w:tcPr>
-            <w:tcW w:w="7083" w:type="dxa"/>
-          </w:tcPr>
-          <w:p>
-            <w:pPr>
-              <w:rPr>
-                <w:rFonts w:ascii="Arial" w:hAnsi="Arial" w:cs="Arial"/>
-                <w:sz w:val="24"/>
-                <w:szCs w:val="24"/>
-              </w:rPr>
-            </w:pPr>
-            <w:r>
-              <w:rPr>
-                <w:rFonts w:ascii="Arial" w:hAnsi="Arial" w:cs="Arial"/>
-                <w:sz w:val="24"/>
-                <w:szCs w:val="24"/>
-              </w:rPr>
-              <w:t xml:space="preserve">postcondition: A new </w:t>
-            </w:r>
-            <w:r>
-              <w:rPr>
-                <w:rFonts w:ascii="Arial" w:hAnsi="Arial" w:cs="Arial"/>
-                <w:sz w:val="24"/>
-                <w:szCs w:val="24"/>
-              </w:rPr>
-              <w:t>value</w:t>
-            </w:r>
-            <w:r>
-              <w:rPr>
-                <w:rFonts w:ascii="Arial" w:hAnsi="Arial" w:cs="Arial"/>
-                <w:sz w:val="24"/>
-                <w:szCs w:val="24"/>
-              </w:rPr>
-              <w:t xml:space="preserve"> is added </w:t>
-            </w:r>
-            <w:r>
-              <w:rPr>
-                <w:rFonts w:ascii="Arial" w:hAnsi="Arial" w:cs="Arial"/>
-                <w:sz w:val="24"/>
-                <w:szCs w:val="24"/>
-              </w:rPr>
-              <w:t>on the hash table</w:t>
+              <w:t>queue</w:t>
             </w:r>
           </w:p>
         </w:tc>
@@ -6532,7 +6644,7 @@
                 <w:sz w:val="24"/>
                 <w:szCs w:val="24"/>
               </w:rPr>
-              <w:t>search</w:t>
+              <w:t>maximum</w:t>
             </w:r>
           </w:p>
         </w:tc>
@@ -6586,39 +6698,39 @@
                 <w:sz w:val="24"/>
                 <w:szCs w:val="24"/>
               </w:rPr>
-              <w:t>Found</w:t>
-            </w:r>
-            <w:r>
-              <w:rPr>
-                <w:rFonts w:ascii="Arial" w:hAnsi="Arial" w:cs="Arial"/>
-                <w:sz w:val="24"/>
-                <w:szCs w:val="24"/>
-              </w:rPr>
-              <w:t xml:space="preserve"> an element </w:t>
-            </w:r>
-            <w:r>
-              <w:rPr>
-                <w:rFonts w:ascii="Arial" w:hAnsi="Arial" w:cs="Arial"/>
-                <w:sz w:val="24"/>
-                <w:szCs w:val="24"/>
-              </w:rPr>
-              <w:t>in the</w:t>
-            </w:r>
-            <w:r>
-              <w:rPr>
-                <w:rFonts w:ascii="Arial" w:hAnsi="Arial" w:cs="Arial"/>
-                <w:sz w:val="24"/>
-                <w:szCs w:val="24"/>
-              </w:rPr>
-              <w:t xml:space="preserve"> </w:t>
-            </w:r>
-            <w:r>
-              <w:rPr>
-                <w:rFonts w:ascii="Arial" w:hAnsi="Arial" w:cs="Arial"/>
-                <w:sz w:val="24"/>
-                <w:szCs w:val="24"/>
-              </w:rPr>
-              <w:t>hash table using the key</w:t>
+              <w:t xml:space="preserve">Show the </w:t>
+            </w:r>
+            <w:r>
+              <w:rPr>
+                <w:rFonts w:ascii="Arial" w:hAnsi="Arial" w:cs="Arial"/>
+                <w:sz w:val="24"/>
+                <w:szCs w:val="24"/>
+              </w:rPr>
+              <w:t>first</w:t>
+            </w:r>
+            <w:r>
+              <w:rPr>
+                <w:rFonts w:ascii="Arial" w:hAnsi="Arial" w:cs="Arial"/>
+                <w:sz w:val="24"/>
+                <w:szCs w:val="24"/>
+              </w:rPr>
+              <w:t xml:space="preserve"> element of the</w:t>
+            </w:r>
+            <w:r>
+              <w:rPr>
+                <w:rFonts w:ascii="Arial" w:hAnsi="Arial" w:cs="Arial"/>
+                <w:sz w:val="24"/>
+                <w:szCs w:val="24"/>
+              </w:rPr>
+              <w:t xml:space="preserve"> priority</w:t>
+            </w:r>
+            <w:r>
+              <w:rPr>
+                <w:rFonts w:ascii="Arial" w:hAnsi="Arial" w:cs="Arial"/>
+                <w:sz w:val="24"/>
+                <w:szCs w:val="24"/>
+              </w:rPr>
+              <w:t xml:space="preserve"> queue without modify or deleted it</w:t>
             </w:r>
           </w:p>
         </w:tc>
@@ -6653,66 +6765,58 @@
                 <w:sz w:val="24"/>
                 <w:szCs w:val="24"/>
               </w:rPr>
-              <w:t>hash table</w:t>
-            </w:r>
-            <w:r>
-              <w:rPr>
-                <w:rFonts w:ascii="Arial" w:hAnsi="Arial" w:cs="Arial"/>
-                <w:sz w:val="24"/>
-                <w:szCs w:val="24"/>
-              </w:rPr>
-              <w:t xml:space="preserve"> previously created</w:t>
-            </w:r>
-          </w:p>
-        </w:tc>
-      </w:tr>
-      <w:tr>
-        <w:trPr>
-          <w:jc w:val="center"/>
-        </w:trPr>
-        <w:tc>
-          <w:tcPr>
-            <w:tcW w:w="7083" w:type="dxa"/>
-          </w:tcPr>
-          <w:p>
-            <w:pPr>
-              <w:rPr>
-                <w:rFonts w:ascii="Arial" w:hAnsi="Arial" w:cs="Arial"/>
-                <w:sz w:val="24"/>
-                <w:szCs w:val="24"/>
-              </w:rPr>
-            </w:pPr>
-            <w:r>
-              <w:rPr>
-                <w:rFonts w:ascii="Arial" w:hAnsi="Arial" w:cs="Arial"/>
-                <w:sz w:val="24"/>
-                <w:szCs w:val="24"/>
-              </w:rPr>
-              <w:t xml:space="preserve">postcondition: </w:t>
-            </w:r>
-            <w:r>
-              <w:rPr>
-                <w:rFonts w:ascii="Arial" w:hAnsi="Arial" w:cs="Arial"/>
-                <w:sz w:val="24"/>
-                <w:szCs w:val="24"/>
-              </w:rPr>
-              <w:t>R</w:t>
-            </w:r>
-            <w:r>
-              <w:rPr>
-                <w:rFonts w:ascii="Arial" w:hAnsi="Arial" w:cs="Arial"/>
-                <w:sz w:val="24"/>
-                <w:szCs w:val="24"/>
-              </w:rPr>
-              <w:t xml:space="preserve">eturn the element in the </w:t>
-            </w:r>
-            <w:r>
-              <w:rPr>
-                <w:rFonts w:ascii="Arial" w:hAnsi="Arial" w:cs="Arial"/>
-                <w:sz w:val="24"/>
-                <w:szCs w:val="24"/>
-              </w:rPr>
-              <w:t>position determined for the hash function on the hash table</w:t>
+              <w:t xml:space="preserve">priority </w:t>
+            </w:r>
+            <w:r>
+              <w:rPr>
+                <w:rFonts w:ascii="Arial" w:hAnsi="Arial" w:cs="Arial"/>
+                <w:sz w:val="24"/>
+                <w:szCs w:val="24"/>
+              </w:rPr>
+              <w:t>queue previously created</w:t>
+            </w:r>
+          </w:p>
+        </w:tc>
+      </w:tr>
+      <w:tr>
+        <w:trPr>
+          <w:jc w:val="center"/>
+        </w:trPr>
+        <w:tc>
+          <w:tcPr>
+            <w:tcW w:w="7083" w:type="dxa"/>
+          </w:tcPr>
+          <w:p>
+            <w:pPr>
+              <w:rPr>
+                <w:rFonts w:ascii="Arial" w:hAnsi="Arial" w:cs="Arial"/>
+                <w:sz w:val="24"/>
+                <w:szCs w:val="24"/>
+              </w:rPr>
+            </w:pPr>
+            <w:r>
+              <w:rPr>
+                <w:rFonts w:ascii="Arial" w:hAnsi="Arial" w:cs="Arial"/>
+                <w:sz w:val="24"/>
+                <w:szCs w:val="24"/>
+              </w:rPr>
+              <w:t xml:space="preserve">postcondition: The </w:t>
+            </w:r>
+            <w:r>
+              <w:rPr>
+                <w:rFonts w:ascii="Arial" w:hAnsi="Arial" w:cs="Arial"/>
+                <w:sz w:val="24"/>
+                <w:szCs w:val="24"/>
+              </w:rPr>
+              <w:t>first</w:t>
+            </w:r>
+            <w:r>
+              <w:rPr>
+                <w:rFonts w:ascii="Arial" w:hAnsi="Arial" w:cs="Arial"/>
+                <w:sz w:val="24"/>
+                <w:szCs w:val="24"/>
+              </w:rPr>
+              <w:t xml:space="preserve"> element is returned</w:t>
             </w:r>
           </w:p>
         </w:tc>
@@ -7584,7 +7688,7 @@
   <w:style w:type="paragraph" w:default="1" w:styleId="Normal">
     <w:name w:val="Normal"/>
     <w:qFormat/>
-    <w:rsid w:val="00F76A71"/>
+    <w:rsid w:val="00A746C9"/>
     <w:rPr>
       <w:lang w:val="en-US"/>
     </w:rPr>

</xml_diff>